<commit_message>
More progress on the DRGs, including the first part of the section on quality
</commit_message>
<xml_diff>
--- a/templates/rdoc_template.docx
+++ b/templates/rdoc_template.docx
@@ -1825,6 +1825,7 @@
       <w:bookmarkStart w:id="5" w:name="list-of-tables"/>
       <w:bookmarkEnd w:id="3"/>
       <w:r>
+        <w:lastRenderedPageBreak/>
         <w:t>List of tables</w:t>
       </w:r>
       <w:bookmarkEnd w:id="4"/>
@@ -2161,7 +2162,6 @@
     </w:p>
     <w:p>
       <w:r>
-        <w:lastRenderedPageBreak/>
         <w:br w:type="page"/>
       </w:r>
     </w:p>
@@ -2202,14 +2202,17 @@
     <w:p>
       <w:pPr>
         <w:sectPr>
-          <w:headerReference w:type="default" r:id="rId8"/>
-          <w:footerReference w:type="default" r:id="rId9"/>
-          <w:headerReference w:type="first" r:id="rId10"/>
-          <w:footerReference w:type="first" r:id="rId11"/>
+          <w:headerReference w:type="even" r:id="rId8"/>
+          <w:headerReference w:type="default" r:id="rId9"/>
+          <w:footerReference w:type="even" r:id="rId10"/>
+          <w:footerReference w:type="default" r:id="rId11"/>
+          <w:headerReference w:type="first" r:id="rId12"/>
+          <w:footerReference w:type="first" r:id="rId13"/>
           <w:type w:val="continuous"/>
           <w:pgSz w:w="12240" w:h="15840" w:code="1"/>
           <w:pgMar w:top="204" w:right="1418" w:bottom="709" w:left="709" w:header="284" w:footer="567" w:gutter="0"/>
           <w:cols w:space="720"/>
+          <w:titlePg/>
           <w:docGrid w:linePitch="326"/>
         </w:sectPr>
       </w:pPr>
@@ -5183,9 +5186,14 @@
       <w:bookmarkEnd w:id="11"/>
       <w:r>
         <w:lastRenderedPageBreak/>
-        <w:t>Landscape section</w:t>
+        <w:t xml:space="preserve">Landscape </w:t>
+      </w:r>
+      <w:proofErr w:type="gramStart"/>
+      <w:r>
+        <w:t>section</w:t>
       </w:r>
       <w:bookmarkEnd w:id="12"/>
+      <w:proofErr w:type="gramEnd"/>
     </w:p>
     <w:p>
       <w:pPr>
@@ -5213,7 +5221,7 @@
                     </pic:cNvPicPr>
                   </pic:nvPicPr>
                   <pic:blipFill>
-                    <a:blip r:embed="rId12" cstate="print"/>
+                    <a:blip r:embed="rId14" cstate="print"/>
                     <a:stretch>
                       <a:fillRect/>
                     </a:stretch>
@@ -8306,6 +8314,7 @@
           </w:tcPr>
           <w:p>
             <w:r>
+              <w:lastRenderedPageBreak/>
               <w:t>4.7</w:t>
             </w:r>
           </w:p>
@@ -8363,7 +8372,6 @@
           </w:tcPr>
           <w:p>
             <w:r>
-              <w:lastRenderedPageBreak/>
               <w:t>4.6</w:t>
             </w:r>
           </w:p>
@@ -8897,7 +8905,7 @@
                     </pic:cNvPicPr>
                   </pic:nvPicPr>
                   <pic:blipFill>
-                    <a:blip r:embed="rId13" cstate="print"/>
+                    <a:blip r:embed="rId15" cstate="print"/>
                     <a:stretch>
                       <a:fillRect/>
                     </a:stretch>
@@ -8982,20 +8990,14 @@
       <w:bookmarkStart w:id="38" w:name="a-barplot"/>
       <w:bookmarkEnd w:id="34"/>
       <w:r>
-        <w:t xml:space="preserve">A </w:t>
-      </w:r>
-      <w:proofErr w:type="spellStart"/>
-      <w:r>
-        <w:t>barplot</w:t>
+        <w:t>A barplot</w:t>
       </w:r>
       <w:bookmarkEnd w:id="37"/>
-      <w:proofErr w:type="spellEnd"/>
     </w:p>
     <w:p>
       <w:pPr>
         <w:pStyle w:val="SourceCode"/>
       </w:pPr>
-      <w:proofErr w:type="spellStart"/>
       <w:proofErr w:type="gramStart"/>
       <w:r>
         <w:rPr>
@@ -9003,7 +9005,6 @@
         </w:rPr>
         <w:t>barplot</w:t>
       </w:r>
-      <w:proofErr w:type="spellEnd"/>
       <w:r>
         <w:rPr>
           <w:rStyle w:val="NormalTok"/>
@@ -9063,7 +9064,7 @@
                     </pic:cNvPicPr>
                   </pic:nvPicPr>
                   <pic:blipFill>
-                    <a:blip r:embed="rId14" cstate="print"/>
+                    <a:blip r:embed="rId16" cstate="print"/>
                     <a:stretch>
                       <a:fillRect/>
                     </a:stretch>
@@ -10815,6 +10816,7 @@
         <w:rPr>
           <w:lang w:val="fr-FR"/>
         </w:rPr>
+        <w:lastRenderedPageBreak/>
         <w:t>Aptent</w:t>
       </w:r>
       <w:proofErr w:type="spellEnd"/>
@@ -10883,7 +10885,6 @@
         <w:rPr>
           <w:lang w:val="fr-FR"/>
         </w:rPr>
-        <w:lastRenderedPageBreak/>
         <w:t>Mattis</w:t>
       </w:r>
       <w:proofErr w:type="spellEnd"/>
@@ -12399,19 +12400,11 @@
         </w:rPr>
         <w:t>(</w:t>
       </w:r>
-      <w:proofErr w:type="spellStart"/>
       <w:r>
         <w:rPr>
           <w:rStyle w:val="AttributeTok"/>
         </w:rPr>
-        <w:t>i</w:t>
-      </w:r>
-      <w:proofErr w:type="spellEnd"/>
-      <w:r>
-        <w:rPr>
-          <w:rStyle w:val="AttributeTok"/>
-        </w:rPr>
-        <w:t xml:space="preserve"> =</w:t>
+        <w:t>i =</w:t>
       </w:r>
       <w:r>
         <w:rPr>
@@ -18851,7 +18844,7 @@
         <w:pStyle w:val="Heading4"/>
       </w:pPr>
       <w:r>
-        <w:t>A 4</w:t>
+        <w:t>4</w:t>
       </w:r>
       <w:r>
         <w:rPr>
@@ -18861,6 +18854,48 @@
       </w:r>
       <w:r>
         <w:t xml:space="preserve"> level section</w:t>
+      </w:r>
+    </w:p>
+    <w:p>
+      <w:pPr>
+        <w:pStyle w:val="Heading5"/>
+      </w:pPr>
+      <w:r>
+        <w:t>5</w:t>
+      </w:r>
+      <w:r>
+        <w:rPr>
+          <w:vertAlign w:val="superscript"/>
+        </w:rPr>
+        <w:t>th</w:t>
+      </w:r>
+      <w:r>
+        <w:t xml:space="preserve"> level section</w:t>
+      </w:r>
+    </w:p>
+    <w:p>
+      <w:pPr>
+        <w:pStyle w:val="Heading6"/>
+      </w:pPr>
+      <w:r>
+        <w:t>6</w:t>
+      </w:r>
+      <w:r>
+        <w:rPr>
+          <w:vertAlign w:val="superscript"/>
+        </w:rPr>
+        <w:t>th</w:t>
+      </w:r>
+      <w:r>
+        <w:t xml:space="preserve"> level section</w:t>
+      </w:r>
+    </w:p>
+    <w:p>
+      <w:pPr>
+        <w:pStyle w:val="BodyText"/>
+      </w:pPr>
+      <w:r>
+        <w:t xml:space="preserve"> </w:t>
       </w:r>
     </w:p>
     <w:p>
@@ -18874,8 +18909,8 @@
       </w:pPr>
     </w:p>
     <w:sectPr>
-      <w:footerReference w:type="even" r:id="rId15"/>
-      <w:footerReference w:type="default" r:id="rId16"/>
+      <w:footerReference w:type="even" r:id="rId17"/>
+      <w:footerReference w:type="default" r:id="rId18"/>
       <w:type w:val="continuous"/>
       <w:pgSz w:w="12240" w:h="15840"/>
       <w:pgMar w:top="1417" w:right="1417" w:bottom="1417" w:left="1417" w:header="720" w:footer="720" w:gutter="0"/>
@@ -18911,6 +18946,16 @@
 </file>
 
 <file path=word/footer1.xml><?xml version="1.0" encoding="utf-8"?>
+<w:ftr xmlns:wpc="http://schemas.microsoft.com/office/word/2010/wordprocessingCanvas" xmlns:cx="http://schemas.microsoft.com/office/drawing/2014/chartex" xmlns:cx1="http://schemas.microsoft.com/office/drawing/2015/9/8/chartex" xmlns:cx2="http://schemas.microsoft.com/office/drawing/2015/10/21/chartex" xmlns:cx3="http://schemas.microsoft.com/office/drawing/2016/5/9/chartex" xmlns:cx4="http://schemas.microsoft.com/office/drawing/2016/5/10/chartex" xmlns:cx5="http://schemas.microsoft.com/office/drawing/2016/5/11/chartex" xmlns:cx6="http://schemas.microsoft.com/office/drawing/2016/5/12/chartex" xmlns:cx7="http://schemas.microsoft.com/office/drawing/2016/5/13/chartex" xmlns:cx8="http://schemas.microsoft.com/office/drawing/2016/5/14/chartex" xmlns:mc="http://schemas.openxmlformats.org/markup-compatibility/2006" xmlns:aink="http://schemas.microsoft.com/office/drawing/2016/ink" xmlns:am3d="http://schemas.microsoft.com/office/drawing/2017/model3d" xmlns:o="urn:schemas-microsoft-com:office:office" xmlns:oel="http://schemas.microsoft.com/office/2019/extlst" xmlns:r="http://schemas.openxmlformats.org/officeDocument/2006/relationships" xmlns:m="http://schemas.openxmlformats.org/officeDocument/2006/math" xmlns:v="urn:schemas-microsoft-com:vml" xmlns:wp14="http://schemas.microsoft.com/office/word/2010/wordprocessingDrawing" xmlns:wp="http://schemas.openxmlformats.org/drawingml/2006/wordprocessingDrawing" xmlns:w10="urn:schemas-microsoft-com:office:word" xmlns:w="http://schemas.openxmlformats.org/wordprocessingml/2006/main" xmlns:w14="http://schemas.microsoft.com/office/word/2010/wordml" xmlns:w15="http://schemas.microsoft.com/office/word/2012/wordml" xmlns:w16cex="http://schemas.microsoft.com/office/word/2018/wordml/cex" xmlns:w16cid="http://schemas.microsoft.com/office/word/2016/wordml/cid" xmlns:w16="http://schemas.microsoft.com/office/word/2018/wordml" xmlns:w16sdtdh="http://schemas.microsoft.com/office/word/2020/wordml/sdtdatahash" xmlns:w16se="http://schemas.microsoft.com/office/word/2015/wordml/symex" xmlns:wpg="http://schemas.microsoft.com/office/word/2010/wordprocessingGroup" xmlns:wpi="http://schemas.microsoft.com/office/word/2010/wordprocessingInk" xmlns:wne="http://schemas.microsoft.com/office/word/2006/wordml" xmlns:wps="http://schemas.microsoft.com/office/word/2010/wordprocessingShape" mc:Ignorable="w14 w15 w16se w16cid w16 w16cex w16sdtdh wp14">
+  <w:p>
+    <w:pPr>
+      <w:pStyle w:val="Footer"/>
+    </w:pPr>
+  </w:p>
+</w:ftr>
+</file>
+
+<file path=word/footer2.xml><?xml version="1.0" encoding="utf-8"?>
 <w:ftr xmlns:wpc="http://schemas.microsoft.com/office/word/2010/wordprocessingCanvas" xmlns:cx="http://schemas.microsoft.com/office/drawing/2014/chartex" xmlns:cx1="http://schemas.microsoft.com/office/drawing/2015/9/8/chartex" xmlns:cx2="http://schemas.microsoft.com/office/drawing/2015/10/21/chartex" xmlns:cx3="http://schemas.microsoft.com/office/drawing/2016/5/9/chartex" xmlns:cx4="http://schemas.microsoft.com/office/drawing/2016/5/10/chartex" xmlns:cx5="http://schemas.microsoft.com/office/drawing/2016/5/11/chartex" xmlns:cx6="http://schemas.microsoft.com/office/drawing/2016/5/12/chartex" xmlns:cx7="http://schemas.microsoft.com/office/drawing/2016/5/13/chartex" xmlns:cx8="http://schemas.microsoft.com/office/drawing/2016/5/14/chartex" xmlns:mc="http://schemas.openxmlformats.org/markup-compatibility/2006" xmlns:aink="http://schemas.microsoft.com/office/drawing/2016/ink" xmlns:am3d="http://schemas.microsoft.com/office/drawing/2017/model3d" xmlns:o="urn:schemas-microsoft-com:office:office" xmlns:oel="http://schemas.microsoft.com/office/2019/extlst" xmlns:r="http://schemas.openxmlformats.org/officeDocument/2006/relationships" xmlns:m="http://schemas.openxmlformats.org/officeDocument/2006/math" xmlns:v="urn:schemas-microsoft-com:vml" xmlns:wp14="http://schemas.microsoft.com/office/word/2010/wordprocessingDrawing" xmlns:wp="http://schemas.openxmlformats.org/drawingml/2006/wordprocessingDrawing" xmlns:w10="urn:schemas-microsoft-com:office:word" xmlns:w="http://schemas.openxmlformats.org/wordprocessingml/2006/main" xmlns:w14="http://schemas.microsoft.com/office/word/2010/wordml" xmlns:w15="http://schemas.microsoft.com/office/word/2012/wordml" xmlns:w16cex="http://schemas.microsoft.com/office/word/2018/wordml/cex" xmlns:w16cid="http://schemas.microsoft.com/office/word/2016/wordml/cid" xmlns:w16="http://schemas.microsoft.com/office/word/2018/wordml" xmlns:w16sdtdh="http://schemas.microsoft.com/office/word/2020/wordml/sdtdatahash" xmlns:w16se="http://schemas.microsoft.com/office/word/2015/wordml/symex" xmlns:wpg="http://schemas.microsoft.com/office/word/2010/wordprocessingGroup" xmlns:wpi="http://schemas.microsoft.com/office/word/2010/wordprocessingInk" xmlns:wne="http://schemas.microsoft.com/office/word/2006/wordml" xmlns:wps="http://schemas.microsoft.com/office/word/2010/wordprocessingShape" mc:Ignorable="w14 w15 w16se w16cid w16 w16cex w16sdtdh wp14">
   <w:sdt>
     <w:sdtPr>
@@ -19003,7 +19048,7 @@
 </w:ftr>
 </file>
 
-<file path=word/footer2.xml><?xml version="1.0" encoding="utf-8"?>
+<file path=word/footer3.xml><?xml version="1.0" encoding="utf-8"?>
 <w:ftr xmlns:wpc="http://schemas.microsoft.com/office/word/2010/wordprocessingCanvas" xmlns:cx="http://schemas.microsoft.com/office/drawing/2014/chartex" xmlns:cx1="http://schemas.microsoft.com/office/drawing/2015/9/8/chartex" xmlns:cx2="http://schemas.microsoft.com/office/drawing/2015/10/21/chartex" xmlns:cx3="http://schemas.microsoft.com/office/drawing/2016/5/9/chartex" xmlns:cx4="http://schemas.microsoft.com/office/drawing/2016/5/10/chartex" xmlns:cx5="http://schemas.microsoft.com/office/drawing/2016/5/11/chartex" xmlns:cx6="http://schemas.microsoft.com/office/drawing/2016/5/12/chartex" xmlns:cx7="http://schemas.microsoft.com/office/drawing/2016/5/13/chartex" xmlns:cx8="http://schemas.microsoft.com/office/drawing/2016/5/14/chartex" xmlns:mc="http://schemas.openxmlformats.org/markup-compatibility/2006" xmlns:aink="http://schemas.microsoft.com/office/drawing/2016/ink" xmlns:am3d="http://schemas.microsoft.com/office/drawing/2017/model3d" xmlns:o="urn:schemas-microsoft-com:office:office" xmlns:oel="http://schemas.microsoft.com/office/2019/extlst" xmlns:r="http://schemas.openxmlformats.org/officeDocument/2006/relationships" xmlns:m="http://schemas.openxmlformats.org/officeDocument/2006/math" xmlns:v="urn:schemas-microsoft-com:vml" xmlns:wp14="http://schemas.microsoft.com/office/word/2010/wordprocessingDrawing" xmlns:wp="http://schemas.openxmlformats.org/drawingml/2006/wordprocessingDrawing" xmlns:w10="urn:schemas-microsoft-com:office:word" xmlns:w="http://schemas.openxmlformats.org/wordprocessingml/2006/main" xmlns:w14="http://schemas.microsoft.com/office/word/2010/wordml" xmlns:w15="http://schemas.microsoft.com/office/word/2012/wordml" xmlns:w16cex="http://schemas.microsoft.com/office/word/2018/wordml/cex" xmlns:w16cid="http://schemas.microsoft.com/office/word/2016/wordml/cid" xmlns:w16="http://schemas.microsoft.com/office/word/2018/wordml" xmlns:w16sdtdh="http://schemas.microsoft.com/office/word/2020/wordml/sdtdatahash" xmlns:w16se="http://schemas.microsoft.com/office/word/2015/wordml/symex" xmlns:wpg="http://schemas.microsoft.com/office/word/2010/wordprocessingGroup" xmlns:wpi="http://schemas.microsoft.com/office/word/2010/wordprocessingInk" xmlns:wne="http://schemas.microsoft.com/office/word/2006/wordml" xmlns:wps="http://schemas.microsoft.com/office/word/2010/wordprocessingShape" mc:Ignorable="w14 w15 w16se w16cid w16 w16cex w16sdtdh wp14">
   <w:sdt>
     <w:sdtPr>
@@ -19135,7 +19180,7 @@
 </w:ftr>
 </file>
 
-<file path=word/footer3.xml><?xml version="1.0" encoding="utf-8"?>
+<file path=word/footer4.xml><?xml version="1.0" encoding="utf-8"?>
 <w:ftr xmlns:wpc="http://schemas.microsoft.com/office/word/2010/wordprocessingCanvas" xmlns:cx="http://schemas.microsoft.com/office/drawing/2014/chartex" xmlns:cx1="http://schemas.microsoft.com/office/drawing/2015/9/8/chartex" xmlns:cx2="http://schemas.microsoft.com/office/drawing/2015/10/21/chartex" xmlns:cx3="http://schemas.microsoft.com/office/drawing/2016/5/9/chartex" xmlns:cx4="http://schemas.microsoft.com/office/drawing/2016/5/10/chartex" xmlns:cx5="http://schemas.microsoft.com/office/drawing/2016/5/11/chartex" xmlns:cx6="http://schemas.microsoft.com/office/drawing/2016/5/12/chartex" xmlns:cx7="http://schemas.microsoft.com/office/drawing/2016/5/13/chartex" xmlns:cx8="http://schemas.microsoft.com/office/drawing/2016/5/14/chartex" xmlns:mc="http://schemas.openxmlformats.org/markup-compatibility/2006" xmlns:aink="http://schemas.microsoft.com/office/drawing/2016/ink" xmlns:am3d="http://schemas.microsoft.com/office/drawing/2017/model3d" xmlns:o="urn:schemas-microsoft-com:office:office" xmlns:oel="http://schemas.microsoft.com/office/2019/extlst" xmlns:r="http://schemas.openxmlformats.org/officeDocument/2006/relationships" xmlns:m="http://schemas.openxmlformats.org/officeDocument/2006/math" xmlns:v="urn:schemas-microsoft-com:vml" xmlns:wp14="http://schemas.microsoft.com/office/word/2010/wordprocessingDrawing" xmlns:wp="http://schemas.openxmlformats.org/drawingml/2006/wordprocessingDrawing" xmlns:w10="urn:schemas-microsoft-com:office:word" xmlns:w="http://schemas.openxmlformats.org/wordprocessingml/2006/main" xmlns:w14="http://schemas.microsoft.com/office/word/2010/wordml" xmlns:w15="http://schemas.microsoft.com/office/word/2012/wordml" xmlns:w16cex="http://schemas.microsoft.com/office/word/2018/wordml/cex" xmlns:w16cid="http://schemas.microsoft.com/office/word/2016/wordml/cid" xmlns:w16="http://schemas.microsoft.com/office/word/2018/wordml" xmlns:w16sdtdh="http://schemas.microsoft.com/office/word/2020/wordml/sdtdatahash" xmlns:w16se="http://schemas.microsoft.com/office/word/2015/wordml/symex" xmlns:wpg="http://schemas.microsoft.com/office/word/2010/wordprocessingGroup" xmlns:wpi="http://schemas.microsoft.com/office/word/2010/wordprocessingInk" xmlns:wne="http://schemas.microsoft.com/office/word/2006/wordml" xmlns:wps="http://schemas.microsoft.com/office/word/2010/wordprocessingShape" mc:Ignorable="w14 w15 w16se w16cid w16 w16cex w16sdtdh wp14">
   <w:sdt>
     <w:sdtPr>
@@ -19200,7 +19245,7 @@
 </w:ftr>
 </file>
 
-<file path=word/footer4.xml><?xml version="1.0" encoding="utf-8"?>
+<file path=word/footer5.xml><?xml version="1.0" encoding="utf-8"?>
 <w:ftr xmlns:wpc="http://schemas.microsoft.com/office/word/2010/wordprocessingCanvas" xmlns:cx="http://schemas.microsoft.com/office/drawing/2014/chartex" xmlns:cx1="http://schemas.microsoft.com/office/drawing/2015/9/8/chartex" xmlns:cx2="http://schemas.microsoft.com/office/drawing/2015/10/21/chartex" xmlns:cx3="http://schemas.microsoft.com/office/drawing/2016/5/9/chartex" xmlns:cx4="http://schemas.microsoft.com/office/drawing/2016/5/10/chartex" xmlns:cx5="http://schemas.microsoft.com/office/drawing/2016/5/11/chartex" xmlns:cx6="http://schemas.microsoft.com/office/drawing/2016/5/12/chartex" xmlns:cx7="http://schemas.microsoft.com/office/drawing/2016/5/13/chartex" xmlns:cx8="http://schemas.microsoft.com/office/drawing/2016/5/14/chartex" xmlns:mc="http://schemas.openxmlformats.org/markup-compatibility/2006" xmlns:aink="http://schemas.microsoft.com/office/drawing/2016/ink" xmlns:am3d="http://schemas.microsoft.com/office/drawing/2017/model3d" xmlns:o="urn:schemas-microsoft-com:office:office" xmlns:oel="http://schemas.microsoft.com/office/2019/extlst" xmlns:r="http://schemas.openxmlformats.org/officeDocument/2006/relationships" xmlns:m="http://schemas.openxmlformats.org/officeDocument/2006/math" xmlns:v="urn:schemas-microsoft-com:vml" xmlns:wp14="http://schemas.microsoft.com/office/word/2010/wordprocessingDrawing" xmlns:wp="http://schemas.openxmlformats.org/drawingml/2006/wordprocessingDrawing" xmlns:w10="urn:schemas-microsoft-com:office:word" xmlns:w="http://schemas.openxmlformats.org/wordprocessingml/2006/main" xmlns:w14="http://schemas.microsoft.com/office/word/2010/wordml" xmlns:w15="http://schemas.microsoft.com/office/word/2012/wordml" xmlns:w16cex="http://schemas.microsoft.com/office/word/2018/wordml/cex" xmlns:w16cid="http://schemas.microsoft.com/office/word/2016/wordml/cid" xmlns:w16="http://schemas.microsoft.com/office/word/2018/wordml" xmlns:w16sdtdh="http://schemas.microsoft.com/office/word/2020/wordml/sdtdatahash" xmlns:w16se="http://schemas.microsoft.com/office/word/2015/wordml/symex" xmlns:wpg="http://schemas.microsoft.com/office/word/2010/wordprocessingGroup" xmlns:wpi="http://schemas.microsoft.com/office/word/2010/wordprocessingInk" xmlns:wne="http://schemas.microsoft.com/office/word/2006/wordml" xmlns:wps="http://schemas.microsoft.com/office/word/2010/wordprocessingShape" mc:Ignorable="w14 w15 w16se w16cid w16 w16cex w16sdtdh wp14">
   <w:sdt>
     <w:sdtPr>
@@ -19296,6 +19341,34 @@
     <w:pPr>
       <w:pStyle w:val="Header"/>
     </w:pPr>
+  </w:p>
+</w:hdr>
+</file>
+
+<file path=word/header2.xml><?xml version="1.0" encoding="utf-8"?>
+<w:hdr xmlns:wpc="http://schemas.microsoft.com/office/word/2010/wordprocessingCanvas" xmlns:cx="http://schemas.microsoft.com/office/drawing/2014/chartex" xmlns:cx1="http://schemas.microsoft.com/office/drawing/2015/9/8/chartex" xmlns:cx2="http://schemas.microsoft.com/office/drawing/2015/10/21/chartex" xmlns:cx3="http://schemas.microsoft.com/office/drawing/2016/5/9/chartex" xmlns:cx4="http://schemas.microsoft.com/office/drawing/2016/5/10/chartex" xmlns:cx5="http://schemas.microsoft.com/office/drawing/2016/5/11/chartex" xmlns:cx6="http://schemas.microsoft.com/office/drawing/2016/5/12/chartex" xmlns:cx7="http://schemas.microsoft.com/office/drawing/2016/5/13/chartex" xmlns:cx8="http://schemas.microsoft.com/office/drawing/2016/5/14/chartex" xmlns:mc="http://schemas.openxmlformats.org/markup-compatibility/2006" xmlns:aink="http://schemas.microsoft.com/office/drawing/2016/ink" xmlns:am3d="http://schemas.microsoft.com/office/drawing/2017/model3d" xmlns:o="urn:schemas-microsoft-com:office:office" xmlns:oel="http://schemas.microsoft.com/office/2019/extlst" xmlns:r="http://schemas.openxmlformats.org/officeDocument/2006/relationships" xmlns:m="http://schemas.openxmlformats.org/officeDocument/2006/math" xmlns:v="urn:schemas-microsoft-com:vml" xmlns:wp14="http://schemas.microsoft.com/office/word/2010/wordprocessingDrawing" xmlns:wp="http://schemas.openxmlformats.org/drawingml/2006/wordprocessingDrawing" xmlns:w10="urn:schemas-microsoft-com:office:word" xmlns:w="http://schemas.openxmlformats.org/wordprocessingml/2006/main" xmlns:w14="http://schemas.microsoft.com/office/word/2010/wordml" xmlns:w15="http://schemas.microsoft.com/office/word/2012/wordml" xmlns:w16cex="http://schemas.microsoft.com/office/word/2018/wordml/cex" xmlns:w16cid="http://schemas.microsoft.com/office/word/2016/wordml/cid" xmlns:w16="http://schemas.microsoft.com/office/word/2018/wordml" xmlns:w16sdtdh="http://schemas.microsoft.com/office/word/2020/wordml/sdtdatahash" xmlns:w16se="http://schemas.microsoft.com/office/word/2015/wordml/symex" xmlns:wpg="http://schemas.microsoft.com/office/word/2010/wordprocessingGroup" xmlns:wpi="http://schemas.microsoft.com/office/word/2010/wordprocessingInk" xmlns:wne="http://schemas.microsoft.com/office/word/2006/wordml" xmlns:wps="http://schemas.microsoft.com/office/word/2010/wordprocessingShape" mc:Ignorable="w14 w15 w16se w16cid w16 w16cex w16sdtdh wp14">
+  <w:p>
+    <w:pPr>
+      <w:pStyle w:val="Header"/>
+      <w:pBdr>
+        <w:bottom w:val="single" w:sz="6" w:space="1" w:color="auto"/>
+      </w:pBdr>
+      <w:jc w:val="right"/>
+    </w:pPr>
+    <w:r>
+      <w:t>IOTC Data Reporting Guidelines</w:t>
+    </w:r>
+  </w:p>
+  <w:p>
+    <w:pPr>
+      <w:pStyle w:val="Header"/>
+      <w:jc w:val="right"/>
+    </w:pPr>
+  </w:p>
+  <w:p>
+    <w:pPr>
+      <w:pStyle w:val="Header"/>
+    </w:pPr>
     <w:r>
       <w:tab/>
     </w:r>
@@ -19306,11 +19379,14 @@
 </w:hdr>
 </file>
 
-<file path=word/header2.xml><?xml version="1.0" encoding="utf-8"?>
+<file path=word/header3.xml><?xml version="1.0" encoding="utf-8"?>
 <w:hdr xmlns:wpc="http://schemas.microsoft.com/office/word/2010/wordprocessingCanvas" xmlns:cx="http://schemas.microsoft.com/office/drawing/2014/chartex" xmlns:cx1="http://schemas.microsoft.com/office/drawing/2015/9/8/chartex" xmlns:cx2="http://schemas.microsoft.com/office/drawing/2015/10/21/chartex" xmlns:cx3="http://schemas.microsoft.com/office/drawing/2016/5/9/chartex" xmlns:cx4="http://schemas.microsoft.com/office/drawing/2016/5/10/chartex" xmlns:cx5="http://schemas.microsoft.com/office/drawing/2016/5/11/chartex" xmlns:cx6="http://schemas.microsoft.com/office/drawing/2016/5/12/chartex" xmlns:cx7="http://schemas.microsoft.com/office/drawing/2016/5/13/chartex" xmlns:cx8="http://schemas.microsoft.com/office/drawing/2016/5/14/chartex" xmlns:mc="http://schemas.openxmlformats.org/markup-compatibility/2006" xmlns:aink="http://schemas.microsoft.com/office/drawing/2016/ink" xmlns:am3d="http://schemas.microsoft.com/office/drawing/2017/model3d" xmlns:o="urn:schemas-microsoft-com:office:office" xmlns:oel="http://schemas.microsoft.com/office/2019/extlst" xmlns:r="http://schemas.openxmlformats.org/officeDocument/2006/relationships" xmlns:m="http://schemas.openxmlformats.org/officeDocument/2006/math" xmlns:v="urn:schemas-microsoft-com:vml" xmlns:wp14="http://schemas.microsoft.com/office/word/2010/wordprocessingDrawing" xmlns:wp="http://schemas.openxmlformats.org/drawingml/2006/wordprocessingDrawing" xmlns:w10="urn:schemas-microsoft-com:office:word" xmlns:w="http://schemas.openxmlformats.org/wordprocessingml/2006/main" xmlns:w14="http://schemas.microsoft.com/office/word/2010/wordml" xmlns:w15="http://schemas.microsoft.com/office/word/2012/wordml" xmlns:w16cex="http://schemas.microsoft.com/office/word/2018/wordml/cex" xmlns:w16cid="http://schemas.microsoft.com/office/word/2016/wordml/cid" xmlns:w16="http://schemas.microsoft.com/office/word/2018/wordml" xmlns:w16sdtdh="http://schemas.microsoft.com/office/word/2020/wordml/sdtdatahash" xmlns:w16se="http://schemas.microsoft.com/office/word/2015/wordml/symex" xmlns:wpg="http://schemas.microsoft.com/office/word/2010/wordprocessingGroup" xmlns:wpi="http://schemas.microsoft.com/office/word/2010/wordprocessingInk" xmlns:wne="http://schemas.microsoft.com/office/word/2006/wordml" xmlns:wps="http://schemas.microsoft.com/office/word/2010/wordprocessingShape" mc:Ignorable="w14 w15 w16se w16cid w16 w16cex w16sdtdh wp14">
   <w:p>
     <w:pPr>
       <w:pStyle w:val="Header"/>
+      <w:pBdr>
+        <w:bottom w:val="single" w:sz="6" w:space="1" w:color="auto"/>
+      </w:pBdr>
     </w:pPr>
     <w:r>
       <w:rPr>
@@ -19362,6 +19438,11 @@
         </wp:inline>
       </w:drawing>
     </w:r>
+  </w:p>
+  <w:p>
+    <w:pPr>
+      <w:pStyle w:val="Header"/>
+    </w:pPr>
   </w:p>
 </w:hdr>
 </file>
@@ -19807,7 +19888,6 @@
     <w:lvl w:ilvl="4">
       <w:start w:val="1"/>
       <w:numFmt w:val="decimal"/>
-      <w:pStyle w:val="Heading5"/>
       <w:lvlText w:val="%1.%2.%3.%4.%5."/>
       <w:lvlJc w:val="left"/>
       <w:pPr>
@@ -19817,7 +19897,6 @@
     <w:lvl w:ilvl="5">
       <w:start w:val="1"/>
       <w:numFmt w:val="decimal"/>
-      <w:pStyle w:val="Heading6"/>
       <w:lvlText w:val="%1.%2.%3.%4.%5.%6."/>
       <w:lvlJc w:val="left"/>
       <w:pPr>
@@ -20591,14 +20670,10 @@
     <w:uiPriority w:val="9"/>
     <w:unhideWhenUsed/>
     <w:qFormat/>
-    <w:rsid w:val="009137D8"/>
+    <w:rsid w:val="00BE7014"/>
     <w:pPr>
       <w:keepNext/>
       <w:keepLines/>
-      <w:numPr>
-        <w:ilvl w:val="4"/>
-        <w:numId w:val="1"/>
-      </w:numPr>
       <w:spacing w:before="200" w:after="0"/>
       <w:outlineLvl w:val="4"/>
     </w:pPr>
@@ -20616,14 +20691,10 @@
     <w:uiPriority w:val="9"/>
     <w:unhideWhenUsed/>
     <w:qFormat/>
-    <w:rsid w:val="009137D8"/>
+    <w:rsid w:val="00BE7014"/>
     <w:pPr>
       <w:keepNext/>
       <w:keepLines/>
-      <w:numPr>
-        <w:ilvl w:val="5"/>
-        <w:numId w:val="1"/>
-      </w:numPr>
       <w:spacing w:before="200" w:after="0"/>
       <w:outlineLvl w:val="5"/>
     </w:pPr>

</xml_diff>